<commit_message>
report small improvements made
</commit_message>
<xml_diff>
--- a/Lab2/Отчёт Анонимизация.docx
+++ b/Lab2/Отчёт Анонимизация.docx
@@ -8278,7 +8278,7 @@
     <w:p>
       <w:pPr>
         <w:rPr>
-          <w:lang w:val="en-US"/>
+          <w:lang w:val="ru-RU"/>
         </w:rPr>
       </w:pPr>
       <w:r>
@@ -8292,7 +8292,7 @@
       <w:pPr>
         <w:ind w:left="360"/>
         <w:rPr>
-          <w:lang w:val="en-US"/>
+          <w:lang w:val="ru-RU"/>
         </w:rPr>
       </w:pPr>
       <w:r>
@@ -8307,7 +8307,7 @@
       <w:pPr>
         <w:ind w:left="360"/>
         <w:rPr>
-          <w:lang w:val="en-US"/>
+          <w:lang w:val="ru-RU"/>
         </w:rPr>
       </w:pPr>
     </w:p>
@@ -8432,7 +8432,7 @@
       <w:pPr>
         <w:ind w:left="360"/>
         <w:rPr>
-          <w:lang w:val="en-US"/>
+          <w:lang w:val="ru-RU"/>
         </w:rPr>
       </w:pPr>
       <w:r>
@@ -8447,7 +8447,7 @@
       <w:pPr>
         <w:ind w:left="360"/>
         <w:rPr>
-          <w:lang w:val="en-US"/>
+          <w:lang w:val="ru-RU"/>
         </w:rPr>
       </w:pPr>
     </w:p>
@@ -8580,7 +8580,7 @@
       <w:pPr>
         <w:ind w:left="360"/>
         <w:rPr>
-          <w:lang w:val="en-US"/>
+          <w:lang w:val="ru-RU"/>
         </w:rPr>
       </w:pPr>
       <w:r>
@@ -8594,7 +8594,7 @@
       <w:pPr>
         <w:ind w:left="360"/>
         <w:rPr>
-          <w:lang w:val="en-US"/>
+          <w:lang w:val="ru-RU"/>
         </w:rPr>
       </w:pPr>
     </w:p>
@@ -8727,31 +8727,31 @@
       <w:pPr>
         <w:ind w:left="360"/>
         <w:rPr>
+          <w:lang w:val="ru-RU"/>
+        </w:rPr>
+      </w:pPr>
+      <w:r>
+        <w:rPr>
+          <w:lang w:val="ru-RU"/>
+        </w:rPr>
+        <w:t xml:space="preserve">Шаг 5. Расчёт </w:t>
+      </w:r>
+      <w:r>
+        <w:rPr>
           <w:lang w:val="en-US"/>
         </w:rPr>
-      </w:pPr>
-      <w:r>
-        <w:rPr>
-          <w:lang w:val="ru-RU"/>
-        </w:rPr>
-        <w:t xml:space="preserve">Шаг 5. Расчёт </w:t>
+        <w:t>k</w:t>
+      </w:r>
+      <w:r>
+        <w:rPr>
+          <w:lang w:val="ru-RU"/>
+        </w:rPr>
+        <w:t>-</w:t>
       </w:r>
       <w:r>
         <w:rPr>
           <w:lang w:val="en-US"/>
         </w:rPr>
-        <w:t>k</w:t>
-      </w:r>
-      <w:r>
-        <w:rPr>
-          <w:lang w:val="ru-RU"/>
-        </w:rPr>
-        <w:t>-</w:t>
-      </w:r>
-      <w:r>
-        <w:rPr>
-          <w:lang w:val="en-US"/>
-        </w:rPr>
         <w:t>anonymity</w:t>
       </w:r>
     </w:p>
@@ -8759,7 +8759,7 @@
       <w:pPr>
         <w:ind w:left="360"/>
         <w:rPr>
-          <w:lang w:val="en-US"/>
+          <w:lang w:val="ru-RU"/>
         </w:rPr>
       </w:pPr>
     </w:p>
@@ -8975,7 +8975,7 @@
       <w:pPr>
         <w:ind w:left="360"/>
         <w:rPr>
-          <w:lang w:val="en-US"/>
+          <w:lang w:val="ru-RU"/>
         </w:rPr>
       </w:pPr>
       <w:r>
@@ -8990,7 +8990,7 @@
       <w:pPr>
         <w:ind w:left="360"/>
         <w:rPr>
-          <w:lang w:val="en-US"/>
+          <w:lang w:val="ru-RU"/>
         </w:rPr>
       </w:pPr>
     </w:p>
@@ -9153,7 +9153,7 @@
       <w:pPr>
         <w:ind w:left="360"/>
         <w:rPr>
-          <w:lang w:val="en-US"/>
+          <w:lang w:val="ru-RU"/>
         </w:rPr>
       </w:pPr>
       <w:r>
@@ -9167,7 +9167,7 @@
       <w:pPr>
         <w:ind w:left="360"/>
         <w:rPr>
-          <w:lang w:val="en-US"/>
+          <w:lang w:val="ru-RU"/>
         </w:rPr>
       </w:pPr>
     </w:p>
@@ -9318,7 +9318,7 @@
       <w:pPr>
         <w:ind w:left="360"/>
         <w:rPr>
-          <w:lang w:val="en-US"/>
+          <w:lang w:val="ru-RU"/>
         </w:rPr>
       </w:pPr>
       <w:r>
@@ -9332,7 +9332,7 @@
       <w:pPr>
         <w:ind w:left="360"/>
         <w:rPr>
-          <w:lang w:val="en-US"/>
+          <w:lang w:val="ru-RU"/>
         </w:rPr>
       </w:pPr>
     </w:p>
@@ -9489,6 +9489,9 @@
       <w:bookmarkEnd w:id="10"/>
     </w:p>
     <w:p>
+      <w:pPr>
+        <w:pStyle w:val="def"/>
+      </w:pPr>
       <w:r>
         <w:rPr>
           <w:lang w:val="ru-RU"/>

</xml_diff>